<commit_message>
Atualização Caso de Uso
</commit_message>
<xml_diff>
--- a/Casos de Uso/Casos de Uso - Alto Nível.docx
+++ b/Casos de Uso/Casos de Uso - Alto Nível.docx
@@ -49,11 +49,17 @@
           </w:tcPr>
           <w:p>
             <w:pPr>
+              <w:tabs>
+                <w:tab w:val="left" w:pos="2535"/>
+              </w:tabs>
               <w:spacing w:line="480" w:lineRule="auto"/>
               <w:ind w:right="175"/>
             </w:pPr>
             <w:r>
               <w:t>Criar Conta de Usuário</w:t>
+            </w:r>
+            <w:r>
+              <w:t xml:space="preserve"> - ok</w:t>
             </w:r>
           </w:p>
         </w:tc>
@@ -182,6 +188,9 @@
             <w:r>
               <w:t>Alterar Informações Pessoais do Usuário</w:t>
             </w:r>
+            <w:r>
+              <w:t xml:space="preserve"> - ok</w:t>
+            </w:r>
           </w:p>
         </w:tc>
       </w:tr>
@@ -305,6 +314,9 @@
             <w:r>
               <w:t>Comprar Softwares e Jogos</w:t>
             </w:r>
+            <w:r>
+              <w:t xml:space="preserve"> – ok </w:t>
+            </w:r>
           </w:p>
         </w:tc>
       </w:tr>
@@ -432,6 +444,9 @@
             <w:r>
               <w:t>Pesquisar Softwares e Jogos</w:t>
             </w:r>
+            <w:r>
+              <w:t xml:space="preserve"> - ok</w:t>
+            </w:r>
           </w:p>
         </w:tc>
       </w:tr>
@@ -560,6 +575,9 @@
             <w:r>
               <w:t>Adicionar um Usuário</w:t>
             </w:r>
+            <w:r>
+              <w:t xml:space="preserve"> - ok</w:t>
+            </w:r>
           </w:p>
         </w:tc>
       </w:tr>
@@ -690,6 +708,9 @@
             <w:r>
               <w:t>Envio de Mensagem</w:t>
             </w:r>
+            <w:r>
+              <w:t xml:space="preserve"> - ok</w:t>
+            </w:r>
           </w:p>
         </w:tc>
       </w:tr>
@@ -823,6 +844,9 @@
             <w:r>
               <w:t>Criar Comunidade</w:t>
             </w:r>
+            <w:r>
+              <w:t xml:space="preserve"> - ok</w:t>
+            </w:r>
           </w:p>
         </w:tc>
       </w:tr>
@@ -961,6 +985,9 @@
             </w:pPr>
             <w:r>
               <w:t>Adicionar um Usuário a uma Comunidade</w:t>
+            </w:r>
+            <w:r>
+              <w:t xml:space="preserve"> - ok</w:t>
             </w:r>
           </w:p>
         </w:tc>
@@ -1098,6 +1125,9 @@
             <w:r>
               <w:t>Remover um Usuário de uma Comunidade</w:t>
             </w:r>
+            <w:r>
+              <w:t xml:space="preserve"> - ok</w:t>
+            </w:r>
           </w:p>
         </w:tc>
       </w:tr>
@@ -1225,6 +1255,9 @@
             <w:r>
               <w:t>Publicar Mensagem em uma Comunidade</w:t>
             </w:r>
+            <w:r>
+              <w:t xml:space="preserve"> - ok</w:t>
+            </w:r>
           </w:p>
         </w:tc>
       </w:tr>
@@ -1352,6 +1385,9 @@
             <w:r>
               <w:t>Alterar Informações da Comunidade</w:t>
             </w:r>
+            <w:r>
+              <w:t xml:space="preserve"> - ok</w:t>
+            </w:r>
           </w:p>
         </w:tc>
       </w:tr>
@@ -1493,6 +1529,9 @@
             </w:pPr>
             <w:r>
               <w:t>Baixar Software e Jogos</w:t>
+            </w:r>
+            <w:r>
+              <w:t xml:space="preserve"> - ok</w:t>
             </w:r>
           </w:p>
         </w:tc>
@@ -1624,6 +1663,9 @@
             <w:r>
               <w:t>Atualizar Softwares e Jogos</w:t>
             </w:r>
+            <w:r>
+              <w:t xml:space="preserve"> - ok</w:t>
+            </w:r>
           </w:p>
         </w:tc>
       </w:tr>
@@ -1752,6 +1794,11 @@
             <w:r>
               <w:t>Alterar um produto da loja</w:t>
             </w:r>
+            <w:r>
+              <w:t xml:space="preserve"> - ok</w:t>
+            </w:r>
+            <w:bookmarkStart w:id="0" w:name="_GoBack"/>
+            <w:bookmarkEnd w:id="0"/>
           </w:p>
         </w:tc>
         <w:tc>
@@ -1876,10 +1923,7 @@
         </w:tc>
       </w:tr>
     </w:tbl>
-    <w:p>
-      <w:bookmarkStart w:id="0" w:name="_GoBack"/>
-      <w:bookmarkEnd w:id="0"/>
-    </w:p>
+    <w:p/>
     <w:sectPr>
       <w:pgSz w:w="11906" w:h="16838"/>
       <w:pgMar w:top="1418" w:right="1701" w:bottom="1418" w:left="1701" w:header="709" w:footer="709" w:gutter="0"/>

</xml_diff>

<commit_message>
Casos de Uso Extendido - atualização
</commit_message>
<xml_diff>
--- a/Casos de Uso/Casos de Uso - Alto Nível.docx
+++ b/Casos de Uso/Casos de Uso - Alto Nível.docx
@@ -48,18 +48,11 @@
             <w:tcW w:w="6663" w:type="dxa"/>
           </w:tcPr>
           <w:p>
-            <w:pPr>
-              <w:tabs>
-                <w:tab w:val="left" w:pos="2535"/>
-              </w:tabs>
-              <w:spacing w:line="480" w:lineRule="auto"/>
-              <w:ind w:right="175"/>
-            </w:pPr>
-            <w:r>
-              <w:t>Criar Conta de Usuário</w:t>
-            </w:r>
-            <w:r>
-              <w:t xml:space="preserve"> - ok</w:t>
+            <w:r>
+              <w:t>Realizar login no Sistema</w:t>
+            </w:r>
+            <w:r>
+              <w:t xml:space="preserve"> – </w:t>
             </w:r>
           </w:p>
         </w:tc>
@@ -137,7 +130,16 @@
           </w:tcPr>
           <w:p>
             <w:r>
-              <w:t>O usuário introduz os seus dados pessoais. O sistema valida a requisição e as informações inseridas. Por fim a conta do usuário comum é criada.</w:t>
+              <w:t xml:space="preserve">O Usuário </w:t>
+            </w:r>
+            <w:r>
+              <w:t>Comum entra com suas credencias</w:t>
+            </w:r>
+            <w:r>
+              <w:t>.</w:t>
+            </w:r>
+            <w:r>
+              <w:t xml:space="preserve"> O sistema autentica as informações e libera o uso do sistema.</w:t>
             </w:r>
           </w:p>
         </w:tc>
@@ -182,14 +184,20 @@
           </w:tcPr>
           <w:p>
             <w:pPr>
+              <w:tabs>
+                <w:tab w:val="left" w:pos="2535"/>
+              </w:tabs>
               <w:spacing w:line="480" w:lineRule="auto"/>
               <w:ind w:right="175"/>
             </w:pPr>
             <w:r>
-              <w:t>Alterar Informações Pessoais do Usuário</w:t>
-            </w:r>
-            <w:r>
-              <w:t xml:space="preserve"> - ok</w:t>
+              <w:t>Criar Conta de Usuário</w:t>
+            </w:r>
+            <w:r>
+              <w:t xml:space="preserve"> - </w:t>
+            </w:r>
+            <w:r>
+              <w:t>ok</w:t>
             </w:r>
           </w:p>
         </w:tc>
@@ -242,7 +250,7 @@
               <w:spacing w:line="480" w:lineRule="auto"/>
             </w:pPr>
             <w:r>
-              <w:t>Secundário</w:t>
+              <w:t>Primário</w:t>
             </w:r>
           </w:p>
         </w:tc>
@@ -267,7 +275,7 @@
           </w:tcPr>
           <w:p>
             <w:r>
-              <w:t>O usuário escolhe qual informação será altera. Introduz a nova informação. A informação é alterada.</w:t>
+              <w:t>O usuário introduz os seus dados pessoais. O sistema valida a requisição e as informações inseridas. Por fim a conta do usuário comum é criada.</w:t>
             </w:r>
           </w:p>
         </w:tc>
@@ -311,11 +319,18 @@
             <w:tcW w:w="6663" w:type="dxa"/>
           </w:tcPr>
           <w:p>
-            <w:r>
-              <w:t>Comprar Softwares e Jogos</w:t>
-            </w:r>
-            <w:r>
-              <w:t xml:space="preserve"> – ok </w:t>
+            <w:pPr>
+              <w:spacing w:line="480" w:lineRule="auto"/>
+              <w:ind w:right="175"/>
+            </w:pPr>
+            <w:r>
+              <w:t>Alterar Informações Pessoais do Usuário</w:t>
+            </w:r>
+            <w:r>
+              <w:t xml:space="preserve"> - </w:t>
+            </w:r>
+            <w:r>
+              <w:t>ok</w:t>
             </w:r>
           </w:p>
         </w:tc>
@@ -368,7 +383,7 @@
               <w:spacing w:line="480" w:lineRule="auto"/>
             </w:pPr>
             <w:r>
-              <w:t>Primário</w:t>
+              <w:t>Secundário</w:t>
             </w:r>
           </w:p>
         </w:tc>
@@ -393,7 +408,7 @@
           </w:tcPr>
           <w:p>
             <w:r>
-              <w:t>O Usuário adiciona ao carrinho de compra os Softwares que deseja comprar. O GamSys registra a compra e autentica o cartão utilizado. Os Softwares comprados são adicionados a biblioteca do Usuário.</w:t>
+              <w:t>O usuário escolhe qual informação será altera. Introduz a nova informação. A informação é alterada.</w:t>
             </w:r>
           </w:p>
         </w:tc>
@@ -437,15 +452,14 @@
             <w:tcW w:w="6663" w:type="dxa"/>
           </w:tcPr>
           <w:p>
-            <w:pPr>
-              <w:spacing w:line="480" w:lineRule="auto"/>
-              <w:ind w:right="175"/>
-            </w:pPr>
-            <w:r>
-              <w:t>Pesquisar Softwares e Jogos</w:t>
-            </w:r>
-            <w:r>
-              <w:t xml:space="preserve"> - ok</w:t>
+            <w:r>
+              <w:t>Comprar Softwares e Jogos</w:t>
+            </w:r>
+            <w:r>
+              <w:t xml:space="preserve"> – </w:t>
+            </w:r>
+            <w:r>
+              <w:t>ok</w:t>
             </w:r>
           </w:p>
         </w:tc>
@@ -523,7 +537,7 @@
           </w:tcPr>
           <w:p>
             <w:r>
-              <w:t>O Usuário pesquisa Softwares através de palavras chaves e consulta os preços de Softwares presentes na loja.</w:t>
+              <w:t>O Usuário adiciona ao carrinho de compra os Softwares que deseja comprar. O GamSys registra a compra e autentica o cartão utilizado. Os Softwares comprados são adicionados a biblioteca do Usuário.</w:t>
             </w:r>
           </w:p>
         </w:tc>
@@ -573,10 +587,13 @@
               <w:ind w:right="175"/>
             </w:pPr>
             <w:r>
-              <w:t>Adicionar um Usuário</w:t>
-            </w:r>
-            <w:r>
-              <w:t xml:space="preserve"> - ok</w:t>
+              <w:t>Pesquisar Softwares e Jogos</w:t>
+            </w:r>
+            <w:r>
+              <w:t xml:space="preserve"> - </w:t>
+            </w:r>
+            <w:r>
+              <w:t>ok</w:t>
             </w:r>
           </w:p>
         </w:tc>
@@ -601,7 +618,7 @@
           </w:tcPr>
           <w:p>
             <w:r>
-              <w:t>Solicitante, Solicitado</w:t>
+              <w:t>Usuário Comum</w:t>
             </w:r>
           </w:p>
         </w:tc>
@@ -654,10 +671,7 @@
           </w:tcPr>
           <w:p>
             <w:r>
-              <w:t>O Solicitante envia uma solicitação de amizade para o Solicitado utilizando uma identificação de usuário. O Solicitado aceit</w:t>
-            </w:r>
-            <w:r>
-              <w:t>a a solicitação. Um passa a pertencer a lista de amigos do outro.</w:t>
+              <w:t>O Usuário pesquisa Softwares através de palavras chaves e consulta os preços de Softwares presentes na loja.</w:t>
             </w:r>
           </w:p>
         </w:tc>
@@ -706,10 +720,13 @@
               <w:ind w:right="175"/>
             </w:pPr>
             <w:r>
-              <w:t>Envio de Mensagem</w:t>
-            </w:r>
-            <w:r>
-              <w:t xml:space="preserve"> - ok</w:t>
+              <w:t>Adicionar um Usuário</w:t>
+            </w:r>
+            <w:r>
+              <w:t xml:space="preserve"> - </w:t>
+            </w:r>
+            <w:r>
+              <w:t>ok</w:t>
             </w:r>
           </w:p>
         </w:tc>
@@ -734,7 +751,7 @@
           </w:tcPr>
           <w:p>
             <w:r>
-              <w:t>Destinatário, Remetente</w:t>
+              <w:t>Solicitante, Solicitado</w:t>
             </w:r>
           </w:p>
         </w:tc>
@@ -787,13 +804,10 @@
           </w:tcPr>
           <w:p>
             <w:r>
-              <w:t>Remetente envia uma mensagem de texto para o Destinatário. O Destinatário</w:t>
-            </w:r>
-            <w:r>
-              <w:t xml:space="preserve"> recebe </w:t>
-            </w:r>
-            <w:r>
-              <w:t>a mensagem.</w:t>
+              <w:t>O Solicitante envia uma solicitação de amizade para o Solicitado utilizando uma identificação de usuário. O Solicitado aceit</w:t>
+            </w:r>
+            <w:r>
+              <w:t>a a solicitação. Um passa a pertencer a lista de amigos do outro.</w:t>
             </w:r>
           </w:p>
         </w:tc>
@@ -842,10 +856,10 @@
               <w:ind w:right="175"/>
             </w:pPr>
             <w:r>
-              <w:t>Criar Comunidade</w:t>
-            </w:r>
-            <w:r>
-              <w:t xml:space="preserve"> - ok</w:t>
+              <w:t>Envio de Mensagem</w:t>
+            </w:r>
+            <w:r>
+              <w:t xml:space="preserve"> - </w:t>
             </w:r>
           </w:p>
         </w:tc>
@@ -870,7 +884,7 @@
           </w:tcPr>
           <w:p>
             <w:r>
-              <w:t>Usuário Comum</w:t>
+              <w:t>Destinatário, Remetente</w:t>
             </w:r>
           </w:p>
         </w:tc>
@@ -923,19 +937,13 @@
           </w:tcPr>
           <w:p>
             <w:r>
-              <w:t>O Usuário</w:t>
-            </w:r>
-            <w:r>
-              <w:t xml:space="preserve"> entra com as informações da comunidade e o</w:t>
-            </w:r>
-            <w:r>
-              <w:t xml:space="preserve"> </w:t>
-            </w:r>
-            <w:r>
-              <w:t xml:space="preserve">sistema </w:t>
-            </w:r>
-            <w:r>
-              <w:t>cria uma Comunidade.</w:t>
+              <w:t>Remetente envia uma mensagem de texto para o Destinatário. O Destinatário</w:t>
+            </w:r>
+            <w:r>
+              <w:t xml:space="preserve"> recebe </w:t>
+            </w:r>
+            <w:r>
+              <w:t>a mensagem.</w:t>
             </w:r>
           </w:p>
         </w:tc>
@@ -984,10 +992,154 @@
               <w:ind w:right="175"/>
             </w:pPr>
             <w:r>
+              <w:t>Criar Comunidade</w:t>
+            </w:r>
+            <w:r>
+              <w:t xml:space="preserve"> - </w:t>
+            </w:r>
+          </w:p>
+        </w:tc>
+      </w:tr>
+      <w:tr>
+        <w:tc>
+          <w:tcPr>
+            <w:tcW w:w="1701" w:type="dxa"/>
+          </w:tcPr>
+          <w:p>
+            <w:pPr>
+              <w:spacing w:line="480" w:lineRule="auto"/>
+            </w:pPr>
+            <w:r>
+              <w:t>Atores:</w:t>
+            </w:r>
+          </w:p>
+        </w:tc>
+        <w:tc>
+          <w:tcPr>
+            <w:tcW w:w="6663" w:type="dxa"/>
+          </w:tcPr>
+          <w:p>
+            <w:r>
+              <w:t>Usuário Comum</w:t>
+            </w:r>
+          </w:p>
+        </w:tc>
+      </w:tr>
+      <w:tr>
+        <w:tc>
+          <w:tcPr>
+            <w:tcW w:w="1701" w:type="dxa"/>
+          </w:tcPr>
+          <w:p>
+            <w:pPr>
+              <w:spacing w:line="480" w:lineRule="auto"/>
+            </w:pPr>
+            <w:r>
+              <w:t>Tipo:</w:t>
+            </w:r>
+          </w:p>
+        </w:tc>
+        <w:tc>
+          <w:tcPr>
+            <w:tcW w:w="6663" w:type="dxa"/>
+          </w:tcPr>
+          <w:p>
+            <w:pPr>
+              <w:spacing w:line="480" w:lineRule="auto"/>
+            </w:pPr>
+            <w:r>
+              <w:t>Primário</w:t>
+            </w:r>
+            <w:bookmarkStart w:id="0" w:name="_GoBack"/>
+            <w:bookmarkEnd w:id="0"/>
+          </w:p>
+        </w:tc>
+      </w:tr>
+      <w:tr>
+        <w:tc>
+          <w:tcPr>
+            <w:tcW w:w="1701" w:type="dxa"/>
+          </w:tcPr>
+          <w:p>
+            <w:pPr>
+              <w:spacing w:line="480" w:lineRule="auto"/>
+            </w:pPr>
+            <w:r>
+              <w:t>Descrição:</w:t>
+            </w:r>
+          </w:p>
+        </w:tc>
+        <w:tc>
+          <w:tcPr>
+            <w:tcW w:w="6663" w:type="dxa"/>
+          </w:tcPr>
+          <w:p>
+            <w:r>
+              <w:t>O Usuário</w:t>
+            </w:r>
+            <w:r>
+              <w:t xml:space="preserve"> entra com as informações da comunidade e o</w:t>
+            </w:r>
+            <w:r>
+              <w:t xml:space="preserve"> </w:t>
+            </w:r>
+            <w:r>
+              <w:t xml:space="preserve">sistema </w:t>
+            </w:r>
+            <w:r>
+              <w:t>cria uma Comunidade.</w:t>
+            </w:r>
+          </w:p>
+        </w:tc>
+      </w:tr>
+    </w:tbl>
+    <w:p/>
+    <w:p/>
+    <w:tbl>
+      <w:tblPr>
+        <w:tblStyle w:val="Tabelacomgrade"/>
+        <w:tblW w:w="8364" w:type="dxa"/>
+        <w:tblBorders>
+          <w:top w:val="none" w:sz="0" w:space="0" w:color="auto"/>
+          <w:left w:val="none" w:sz="0" w:space="0" w:color="auto"/>
+          <w:bottom w:val="none" w:sz="0" w:space="0" w:color="auto"/>
+          <w:right w:val="none" w:sz="0" w:space="0" w:color="auto"/>
+          <w:insideV w:val="none" w:sz="0" w:space="0" w:color="auto"/>
+        </w:tblBorders>
+        <w:tblLook w:val="04A0" w:firstRow="1" w:lastRow="0" w:firstColumn="1" w:lastColumn="0" w:noHBand="0" w:noVBand="1"/>
+      </w:tblPr>
+      <w:tblGrid>
+        <w:gridCol w:w="1701"/>
+        <w:gridCol w:w="6663"/>
+      </w:tblGrid>
+      <w:tr>
+        <w:tc>
+          <w:tcPr>
+            <w:tcW w:w="1701" w:type="dxa"/>
+          </w:tcPr>
+          <w:p>
+            <w:pPr>
+              <w:spacing w:line="480" w:lineRule="auto"/>
+            </w:pPr>
+            <w:r>
+              <w:t xml:space="preserve">Caso de uso: </w:t>
+            </w:r>
+          </w:p>
+        </w:tc>
+        <w:tc>
+          <w:tcPr>
+            <w:tcW w:w="6663" w:type="dxa"/>
+          </w:tcPr>
+          <w:p>
+            <w:pPr>
+              <w:spacing w:line="480" w:lineRule="auto"/>
+              <w:ind w:right="175"/>
+            </w:pPr>
+            <w:r>
               <w:t>Adicionar um Usuário a uma Comunidade</w:t>
             </w:r>
             <w:r>
-              <w:t xml:space="preserve"> - ok</w:t>
+              <w:t xml:space="preserve"> - </w:t>
             </w:r>
           </w:p>
         </w:tc>
@@ -1030,6 +1182,7 @@
               <w:spacing w:line="480" w:lineRule="auto"/>
             </w:pPr>
             <w:r>
+              <w:lastRenderedPageBreak/>
               <w:t>Tipo:</w:t>
             </w:r>
           </w:p>
@@ -1108,7 +1261,6 @@
               <w:spacing w:line="480" w:lineRule="auto"/>
             </w:pPr>
             <w:r>
-              <w:lastRenderedPageBreak/>
               <w:t xml:space="preserve">Caso de uso: </w:t>
             </w:r>
           </w:p>
@@ -1126,7 +1278,7 @@
               <w:t>Remover um Usuário de uma Comunidade</w:t>
             </w:r>
             <w:r>
-              <w:t xml:space="preserve"> - ok</w:t>
+              <w:t xml:space="preserve"> - </w:t>
             </w:r>
           </w:p>
         </w:tc>
@@ -1256,7 +1408,7 @@
               <w:t>Publicar Mensagem em uma Comunidade</w:t>
             </w:r>
             <w:r>
-              <w:t xml:space="preserve"> - ok</w:t>
+              <w:t xml:space="preserve"> - </w:t>
             </w:r>
           </w:p>
         </w:tc>
@@ -1386,7 +1538,7 @@
               <w:t>Alterar Informações da Comunidade</w:t>
             </w:r>
             <w:r>
-              <w:t xml:space="preserve"> - ok</w:t>
+              <w:t xml:space="preserve"> - </w:t>
             </w:r>
           </w:p>
         </w:tc>
@@ -1531,7 +1683,7 @@
               <w:t>Baixar Software e Jogos</w:t>
             </w:r>
             <w:r>
-              <w:t xml:space="preserve"> - ok</w:t>
+              <w:t xml:space="preserve"> - </w:t>
             </w:r>
           </w:p>
         </w:tc>
@@ -1599,6 +1751,7 @@
               <w:spacing w:line="480" w:lineRule="auto"/>
             </w:pPr>
             <w:r>
+              <w:lastRenderedPageBreak/>
               <w:t>Descrição:</w:t>
             </w:r>
           </w:p>
@@ -1646,7 +1799,6 @@
               <w:spacing w:line="480" w:lineRule="auto"/>
             </w:pPr>
             <w:r>
-              <w:lastRenderedPageBreak/>
               <w:t xml:space="preserve">Caso de uso: </w:t>
             </w:r>
           </w:p>
@@ -1664,7 +1816,7 @@
               <w:t>Atualizar Softwares e Jogos</w:t>
             </w:r>
             <w:r>
-              <w:t xml:space="preserve"> - ok</w:t>
+              <w:t xml:space="preserve"> - </w:t>
             </w:r>
           </w:p>
         </w:tc>
@@ -1795,10 +1947,8 @@
               <w:t>Alterar um produto da loja</w:t>
             </w:r>
             <w:r>
-              <w:t xml:space="preserve"> - ok</w:t>
-            </w:r>
-            <w:bookmarkStart w:id="0" w:name="_GoBack"/>
-            <w:bookmarkEnd w:id="0"/>
+              <w:t xml:space="preserve"> - </w:t>
+            </w:r>
           </w:p>
         </w:tc>
         <w:tc>

</xml_diff>

<commit_message>
Alterações Doc Requisitos, Casos de Uso e Casos de Uso Extendido
</commit_message>
<xml_diff>
--- a/Casos de Uso/Casos de Uso - Alto Nível.docx
+++ b/Casos de Uso/Casos de Uso - Alto Nível.docx
@@ -54,6 +54,9 @@
             <w:r>
               <w:t xml:space="preserve"> – </w:t>
             </w:r>
+            <w:r>
+              <w:t>ok</w:t>
+            </w:r>
           </w:p>
         </w:tc>
       </w:tr>
@@ -861,6 +864,9 @@
             <w:r>
               <w:t xml:space="preserve"> - </w:t>
             </w:r>
+            <w:r>
+              <w:t>ok</w:t>
+            </w:r>
           </w:p>
         </w:tc>
       </w:tr>
@@ -997,6 +1003,9 @@
             <w:r>
               <w:t xml:space="preserve"> - </w:t>
             </w:r>
+            <w:r>
+              <w:t>ok</w:t>
+            </w:r>
           </w:p>
         </w:tc>
       </w:tr>
@@ -1050,8 +1059,6 @@
             <w:r>
               <w:t>Primário</w:t>
             </w:r>
-            <w:bookmarkStart w:id="0" w:name="_GoBack"/>
-            <w:bookmarkEnd w:id="0"/>
           </w:p>
         </w:tc>
       </w:tr>
@@ -1141,6 +1148,9 @@
             <w:r>
               <w:t xml:space="preserve"> - </w:t>
             </w:r>
+            <w:r>
+              <w:t>ok</w:t>
+            </w:r>
           </w:p>
         </w:tc>
       </w:tr>
@@ -1167,7 +1177,10 @@
               <w:t>Administrador da Comunidade</w:t>
             </w:r>
             <w:r>
-              <w:t>, Usuário Comum</w:t>
+              <w:t xml:space="preserve">, </w:t>
+            </w:r>
+            <w:r>
+              <w:t>Solicitado</w:t>
             </w:r>
           </w:p>
         </w:tc>
@@ -1280,6 +1293,9 @@
             <w:r>
               <w:t xml:space="preserve"> - </w:t>
             </w:r>
+            <w:r>
+              <w:t>ok</w:t>
+            </w:r>
           </w:p>
         </w:tc>
       </w:tr>
@@ -1303,7 +1319,10 @@
           </w:tcPr>
           <w:p>
             <w:r>
-              <w:t>Administrador da Comunidade, Usuário Comum</w:t>
+              <w:t xml:space="preserve">Administrador da Comunidade, </w:t>
+            </w:r>
+            <w:r>
+              <w:t>Membro da Comunidade</w:t>
             </w:r>
           </w:p>
         </w:tc>
@@ -1356,7 +1375,43 @@
           </w:tcPr>
           <w:p>
             <w:r>
-              <w:t>O Administrador da comunidade remove o Usuário. O mesmo deixa de participar da comunidade.</w:t>
+              <w:t xml:space="preserve">O Administrador da comunidade remove o </w:t>
+            </w:r>
+            <w:r>
+              <w:rPr>
+                <w:color w:val="000000"/>
+                <w:u w:val="single"/>
+              </w:rPr>
+              <w:t>Membro</w:t>
+            </w:r>
+            <w:r>
+              <w:rPr>
+                <w:color w:val="000000"/>
+              </w:rPr>
+              <w:t xml:space="preserve"> </w:t>
+            </w:r>
+            <w:r>
+              <w:rPr>
+                <w:color w:val="000000"/>
+                <w:u w:val="single"/>
+              </w:rPr>
+              <w:t>da</w:t>
+            </w:r>
+            <w:r>
+              <w:rPr>
+                <w:color w:val="000000"/>
+              </w:rPr>
+              <w:t xml:space="preserve"> </w:t>
+            </w:r>
+            <w:r>
+              <w:rPr>
+                <w:color w:val="000000"/>
+                <w:u w:val="single"/>
+              </w:rPr>
+              <w:t>Comunidade</w:t>
+            </w:r>
+            <w:r>
+              <w:t>. O mesmo deixa de participar da comunidade.</w:t>
             </w:r>
           </w:p>
         </w:tc>
@@ -1410,6 +1465,9 @@
             <w:r>
               <w:t xml:space="preserve"> - </w:t>
             </w:r>
+            <w:r>
+              <w:t>ok</w:t>
+            </w:r>
           </w:p>
         </w:tc>
       </w:tr>
@@ -1433,7 +1491,7 @@
           </w:tcPr>
           <w:p>
             <w:r>
-              <w:t>Usuário Comum</w:t>
+              <w:t>Membro da Comunidade</w:t>
             </w:r>
           </w:p>
         </w:tc>
@@ -1486,7 +1544,218 @@
           </w:tcPr>
           <w:p>
             <w:r>
-              <w:t>O Usuário escolhe uma comunidade. Escreve e publica uma mensagem de texto na mesma.</w:t>
+              <w:rPr>
+                <w:color w:val="000000"/>
+              </w:rPr>
+              <w:t xml:space="preserve">O </w:t>
+            </w:r>
+            <w:r>
+              <w:rPr>
+                <w:color w:val="000000"/>
+                <w:u w:val="single"/>
+              </w:rPr>
+              <w:t>Membro</w:t>
+            </w:r>
+            <w:r>
+              <w:rPr>
+                <w:color w:val="000000"/>
+              </w:rPr>
+              <w:t xml:space="preserve"> </w:t>
+            </w:r>
+            <w:r>
+              <w:rPr>
+                <w:color w:val="000000"/>
+                <w:u w:val="single"/>
+              </w:rPr>
+              <w:t>da</w:t>
+            </w:r>
+            <w:r>
+              <w:rPr>
+                <w:color w:val="000000"/>
+              </w:rPr>
+              <w:t xml:space="preserve"> </w:t>
+            </w:r>
+            <w:r>
+              <w:rPr>
+                <w:color w:val="000000"/>
+                <w:u w:val="single"/>
+              </w:rPr>
+              <w:t>Comunidade</w:t>
+            </w:r>
+            <w:r>
+              <w:rPr>
+                <w:color w:val="000000"/>
+              </w:rPr>
+              <w:t xml:space="preserve"> </w:t>
+            </w:r>
+            <w:r>
+              <w:rPr>
+                <w:color w:val="000000"/>
+                <w:u w:val="single"/>
+              </w:rPr>
+              <w:t>escolhe</w:t>
+            </w:r>
+            <w:r>
+              <w:rPr>
+                <w:color w:val="000000"/>
+              </w:rPr>
+              <w:t xml:space="preserve"> </w:t>
+            </w:r>
+            <w:r>
+              <w:rPr>
+                <w:color w:val="000000"/>
+                <w:u w:val="single"/>
+              </w:rPr>
+              <w:t>uma</w:t>
+            </w:r>
+            <w:r>
+              <w:rPr>
+                <w:color w:val="000000"/>
+              </w:rPr>
+              <w:t xml:space="preserve"> </w:t>
+            </w:r>
+            <w:r>
+              <w:rPr>
+                <w:color w:val="000000"/>
+                <w:u w:val="single"/>
+              </w:rPr>
+              <w:t>comunidade</w:t>
+            </w:r>
+            <w:r>
+              <w:rPr>
+                <w:color w:val="000000"/>
+              </w:rPr>
+              <w:t xml:space="preserve"> no </w:t>
+            </w:r>
+            <w:r>
+              <w:rPr>
+                <w:color w:val="000000"/>
+                <w:u w:val="single"/>
+              </w:rPr>
+              <w:t>qual</w:t>
+            </w:r>
+            <w:r>
+              <w:rPr>
+                <w:color w:val="000000"/>
+              </w:rPr>
+              <w:t xml:space="preserve"> </w:t>
+            </w:r>
+            <w:r>
+              <w:rPr>
+                <w:color w:val="000000"/>
+                <w:u w:val="single"/>
+              </w:rPr>
+              <w:t>ele</w:t>
+            </w:r>
+            <w:r>
+              <w:rPr>
+                <w:color w:val="000000"/>
+              </w:rPr>
+              <w:t xml:space="preserve"> </w:t>
+            </w:r>
+            <w:r>
+              <w:rPr>
+                <w:color w:val="000000"/>
+                <w:u w:val="single"/>
+              </w:rPr>
+              <w:t>participe</w:t>
+            </w:r>
+            <w:r>
+              <w:rPr>
+                <w:color w:val="000000"/>
+              </w:rPr>
+              <w:t xml:space="preserve">. </w:t>
+            </w:r>
+            <w:r>
+              <w:rPr>
+                <w:color w:val="000000"/>
+                <w:u w:val="single"/>
+              </w:rPr>
+              <w:t>Escreve</w:t>
+            </w:r>
+            <w:r>
+              <w:rPr>
+                <w:color w:val="000000"/>
+              </w:rPr>
+              <w:t xml:space="preserve"> e </w:t>
+            </w:r>
+            <w:r>
+              <w:rPr>
+                <w:color w:val="000000"/>
+                <w:u w:val="single"/>
+              </w:rPr>
+              <w:t>publica</w:t>
+            </w:r>
+            <w:r>
+              <w:rPr>
+                <w:color w:val="000000"/>
+              </w:rPr>
+              <w:t xml:space="preserve"> </w:t>
+            </w:r>
+            <w:r>
+              <w:rPr>
+                <w:color w:val="000000"/>
+                <w:u w:val="single"/>
+              </w:rPr>
+              <w:t>uma</w:t>
+            </w:r>
+            <w:r>
+              <w:rPr>
+                <w:color w:val="000000"/>
+              </w:rPr>
+              <w:t xml:space="preserve"> </w:t>
+            </w:r>
+            <w:r>
+              <w:rPr>
+                <w:color w:val="000000"/>
+                <w:u w:val="single"/>
+              </w:rPr>
+              <w:t>mensagem</w:t>
+            </w:r>
+            <w:r>
+              <w:rPr>
+                <w:color w:val="000000"/>
+              </w:rPr>
+              <w:t xml:space="preserve"> de </w:t>
+            </w:r>
+            <w:r>
+              <w:rPr>
+                <w:color w:val="000000"/>
+                <w:u w:val="single"/>
+              </w:rPr>
+              <w:t>texto</w:t>
+            </w:r>
+            <w:r>
+              <w:rPr>
+                <w:color w:val="000000"/>
+              </w:rPr>
+              <w:t xml:space="preserve"> </w:t>
+            </w:r>
+            <w:r>
+              <w:rPr>
+                <w:color w:val="000000"/>
+                <w:u w:val="single"/>
+              </w:rPr>
+              <w:t>na</w:t>
+            </w:r>
+            <w:r>
+              <w:rPr>
+                <w:color w:val="000000"/>
+              </w:rPr>
+              <w:t xml:space="preserve"> </w:t>
+            </w:r>
+            <w:r>
+              <w:rPr>
+                <w:color w:val="000000"/>
+                <w:u w:val="single"/>
+              </w:rPr>
+              <w:t>mesma</w:t>
+            </w:r>
+            <w:r>
+              <w:rPr>
+                <w:color w:val="000000"/>
+              </w:rPr>
+              <w:t>.</w:t>
             </w:r>
           </w:p>
         </w:tc>
@@ -1540,6 +1809,9 @@
             <w:r>
               <w:t xml:space="preserve"> - </w:t>
             </w:r>
+            <w:r>
+              <w:t>ok</w:t>
+            </w:r>
           </w:p>
         </w:tc>
       </w:tr>
@@ -1684,6 +1956,9 @@
             </w:r>
             <w:r>
               <w:t xml:space="preserve"> - </w:t>
+            </w:r>
+            <w:r>
+              <w:t>ok</w:t>
             </w:r>
           </w:p>
         </w:tc>
@@ -1816,7 +2091,16 @@
               <w:t>Atualizar Softwares e Jogos</w:t>
             </w:r>
             <w:r>
-              <w:t xml:space="preserve"> - </w:t>
+              <w:t xml:space="preserve"> </w:t>
+            </w:r>
+            <w:r>
+              <w:t>–</w:t>
+            </w:r>
+            <w:r>
+              <w:t xml:space="preserve"> </w:t>
+            </w:r>
+            <w:r>
+              <w:t>ok</w:t>
             </w:r>
           </w:p>
         </w:tc>
@@ -1949,6 +2233,11 @@
             <w:r>
               <w:t xml:space="preserve"> - </w:t>
             </w:r>
+            <w:r>
+              <w:t>ok</w:t>
+            </w:r>
+            <w:bookmarkStart w:id="0" w:name="_GoBack"/>
+            <w:bookmarkEnd w:id="0"/>
           </w:p>
         </w:tc>
         <w:tc>
@@ -1985,6 +2274,9 @@
             <w:r>
               <w:t>Administrador</w:t>
             </w:r>
+            <w:r>
+              <w:t xml:space="preserve"> do Sistema</w:t>
+            </w:r>
           </w:p>
         </w:tc>
         <w:tc>
@@ -2055,10 +2347,22 @@
               <w:t>O Administra</w:t>
             </w:r>
             <w:r>
-              <w:t>dor escolhe um produto da loja. E</w:t>
-            </w:r>
-            <w:r>
-              <w:t>scolhe a informação para ser alterada. O Administrador insere as novas informações</w:t>
+              <w:t xml:space="preserve">dor </w:t>
+            </w:r>
+            <w:r>
+              <w:t xml:space="preserve">do Sistema </w:t>
+            </w:r>
+            <w:r>
+              <w:t>escolhe um produto da loja. E</w:t>
+            </w:r>
+            <w:r>
+              <w:t xml:space="preserve">scolhe a informação para ser alterada. O Administrador </w:t>
+            </w:r>
+            <w:r>
+              <w:t xml:space="preserve">do Sistema </w:t>
+            </w:r>
+            <w:r>
+              <w:t>insere as novas informações</w:t>
             </w:r>
             <w:r>
               <w:t>. A informação é alterada.</w:t>

</xml_diff>